<commit_message>
Update Cheat tips for DDL PostgreSQL.docx
</commit_message>
<xml_diff>
--- a/Cheat tips for DDL PostgreSQL.docx
+++ b/Cheat tips for DDL PostgreSQL.docx
@@ -31,6 +31,7 @@
       </w:pPr>
       <w:r>
         <w:rPr>
+          <w:noProof/>
           <w:lang w:val="en-US"/>
         </w:rPr>
         <w:drawing>
@@ -176,7 +177,15 @@
         <w:t>varchar (n)</w:t>
       </w:r>
       <w:r>
-        <w:t xml:space="preserve"> (use when you have an unknown  length for attribute on EEACH </w:t>
+        <w:t xml:space="preserve"> (use when you have an </w:t>
+      </w:r>
+      <w:proofErr w:type="gramStart"/>
+      <w:r>
+        <w:t>unknown  length</w:t>
+      </w:r>
+      <w:proofErr w:type="gramEnd"/>
+      <w:r>
+        <w:t xml:space="preserve"> for attribute on EEACH </w:t>
       </w:r>
       <w:proofErr w:type="gramStart"/>
       <w:r>
@@ -273,6 +282,7 @@
       </w:pPr>
       <w:r>
         <w:rPr>
+          <w:noProof/>
           <w:lang w:val="en-US"/>
         </w:rPr>
         <w:drawing>
@@ -2040,6 +2050,7 @@
       </w:r>
       <w:r>
         <w:rPr>
+          <w:noProof/>
           <w:lang w:val="en-US"/>
         </w:rPr>
         <w:drawing>
@@ -2104,7 +2115,7 @@
         </w:rPr>
         <w:br/>
       </w:r>
-      <w:hyperlink r:id="rId8" w:history="1">
+      <w:hyperlink r:id="rId8" w:anchor="fpstate=ive&amp;vld=cid:dab935ea,vid:IFm7YxcZv50,st:0" w:history="1">
         <w:r>
           <w:rPr>
             <w:rStyle w:val="Hyperlink"/>
@@ -2898,6 +2909,7 @@
   <w:style w:type="character" w:default="1" w:styleId="DefaultParagraphFont">
     <w:name w:val="Default Paragraph Font"/>
     <w:uiPriority w:val="1"/>
+    <w:semiHidden/>
     <w:unhideWhenUsed/>
   </w:style>
   <w:style w:type="table" w:default="1" w:styleId="TableNormal">

</xml_diff>